<commit_message>
more descriptive result, continuous evaluation
</commit_message>
<xml_diff>
--- a/update.docx
+++ b/update.docx
@@ -4,95 +4,244 @@
   <w:body>
     <w:p>
       <w:r>
-        <w:t>Project update submission - Maximum 3 pages (can be more if you have interesting result figures); single col</w:t>
+        <w:t>Project update submission - Maximum 3 pages (can be more if you have interesting result figures); single column; 1-inch margins; 1.0 line spacing; 12-point Times New Roman font</w:t>
+      </w:r>
+    </w:p>
+    <w:p>
+      <w:r>
+        <w:t>Due date: 02/28/2017</w:t>
+      </w:r>
+    </w:p>
+    <w:p/>
+    <w:p>
+      <w:pPr>
+        <w:jc w:val="center"/>
+        <w:rPr>
+          <w:rFonts w:ascii="Times New Roman" w:hAnsi="Times New Roman" w:cs="Times New Roman"/>
+          <w:u w:val="single"/>
+        </w:rPr>
+      </w:pPr>
+      <w:r>
+        <w:rPr>
+          <w:rFonts w:ascii="Times New Roman" w:hAnsi="Times New Roman" w:cs="Times New Roman"/>
+          <w:u w:val="single"/>
+        </w:rPr>
+        <w:t>Convolutional Neural Networks for DNA Sequence Classification</w:t>
+      </w:r>
+    </w:p>
+    <w:p>
+      <w:pPr>
+        <w:jc w:val="center"/>
+        <w:rPr>
+          <w:rFonts w:ascii="Times New Roman" w:hAnsi="Times New Roman" w:cs="Times New Roman"/>
+          <w:u w:val="single"/>
+        </w:rPr>
+      </w:pPr>
+    </w:p>
+    <w:p>
+      <w:pPr>
+        <w:rPr>
+          <w:rFonts w:ascii="Times New Roman" w:hAnsi="Times New Roman" w:cs="Times New Roman"/>
+          <w:u w:val="single"/>
+        </w:rPr>
+      </w:pPr>
+      <w:r>
+        <w:rPr>
+          <w:rFonts w:ascii="Times New Roman" w:hAnsi="Times New Roman" w:cs="Times New Roman"/>
+          <w:u w:val="single"/>
+        </w:rPr>
+        <w:t>Aim / Hypothesis</w:t>
+      </w:r>
+    </w:p>
+    <w:p>
+      <w:pPr>
+        <w:rPr>
+          <w:rFonts w:ascii="Times New Roman" w:hAnsi="Times New Roman" w:cs="Times New Roman"/>
+          <w:u w:val="single"/>
+        </w:rPr>
+      </w:pPr>
+    </w:p>
+    <w:p>
+      <w:pPr>
+        <w:ind w:firstLine="720"/>
+        <w:rPr>
+          <w:rFonts w:ascii="Times New Roman" w:hAnsi="Times New Roman" w:cs="Times New Roman"/>
+        </w:rPr>
+      </w:pPr>
+      <w:r>
+        <w:rPr>
+          <w:rFonts w:ascii="Times New Roman" w:hAnsi="Times New Roman" w:cs="Times New Roman"/>
+        </w:rPr>
+        <w:t>Same as before?</w:t>
+      </w:r>
+      <w:r>
+        <w:rPr>
+          <w:rFonts w:ascii="Times New Roman" w:hAnsi="Times New Roman" w:cs="Times New Roman"/>
+        </w:rPr>
+        <w:t xml:space="preserve"> Just repeat that stuff but with more detail this time.</w:t>
+      </w:r>
+    </w:p>
+    <w:p>
+      <w:pPr>
+        <w:rPr>
+          <w:rFonts w:ascii="Times New Roman" w:hAnsi="Times New Roman" w:cs="Times New Roman"/>
+          <w:u w:val="single"/>
+        </w:rPr>
+      </w:pPr>
+    </w:p>
+    <w:p>
+      <w:pPr>
+        <w:rPr>
+          <w:rFonts w:ascii="Times New Roman" w:hAnsi="Times New Roman" w:cs="Times New Roman"/>
+          <w:u w:val="single"/>
+        </w:rPr>
+      </w:pPr>
+      <w:r>
+        <w:rPr>
+          <w:rFonts w:ascii="Times New Roman" w:hAnsi="Times New Roman" w:cs="Times New Roman"/>
+          <w:u w:val="single"/>
+        </w:rPr>
+        <w:t>Computational approaches developed</w:t>
+      </w:r>
+    </w:p>
+    <w:p>
+      <w:pPr>
+        <w:rPr>
+          <w:rFonts w:ascii="Times New Roman" w:hAnsi="Times New Roman" w:cs="Times New Roman"/>
+          <w:u w:val="single"/>
+        </w:rPr>
+      </w:pPr>
+    </w:p>
+    <w:p>
+      <w:pPr>
+        <w:rPr>
+          <w:rFonts w:ascii="Times New Roman" w:hAnsi="Times New Roman" w:cs="Times New Roman"/>
+        </w:rPr>
+      </w:pPr>
+      <w:r>
+        <w:rPr>
+          <w:rFonts w:ascii="Times New Roman" w:hAnsi="Times New Roman" w:cs="Times New Roman"/>
+        </w:rPr>
+        <w:tab/>
+        <w:t>Convolutional Neural Network – describe specific architecture</w:t>
+      </w:r>
+    </w:p>
+    <w:p>
+      <w:pPr>
+        <w:rPr>
+          <w:rFonts w:ascii="Times New Roman" w:hAnsi="Times New Roman" w:cs="Times New Roman"/>
+          <w:u w:val="single"/>
+        </w:rPr>
+      </w:pPr>
+    </w:p>
+    <w:p>
+      <w:pPr>
+        <w:rPr>
+          <w:rFonts w:ascii="Times New Roman" w:hAnsi="Times New Roman" w:cs="Times New Roman"/>
+          <w:u w:val="single"/>
+        </w:rPr>
+      </w:pPr>
+      <w:r>
+        <w:rPr>
+          <w:rFonts w:ascii="Times New Roman" w:hAnsi="Times New Roman" w:cs="Times New Roman"/>
+          <w:u w:val="single"/>
+        </w:rPr>
+        <w:t>Data used</w:t>
+      </w:r>
+    </w:p>
+    <w:p>
+      <w:pPr>
+        <w:rPr>
+          <w:rFonts w:ascii="Times New Roman" w:hAnsi="Times New Roman" w:cs="Times New Roman"/>
+          <w:u w:val="single"/>
+        </w:rPr>
+      </w:pPr>
+    </w:p>
+    <w:p>
+      <w:pPr>
+        <w:rPr>
+          <w:rFonts w:ascii="Times New Roman" w:hAnsi="Times New Roman" w:cs="Times New Roman"/>
+        </w:rPr>
+      </w:pPr>
+      <w:r>
+        <w:rPr>
+          <w:rFonts w:ascii="Times New Roman" w:hAnsi="Times New Roman" w:cs="Times New Roman"/>
+        </w:rPr>
+        <w:tab/>
+        <w:t>Splice Junction etc – describe and give an excerpt</w:t>
+      </w:r>
+    </w:p>
+    <w:p>
+      <w:pPr>
+        <w:rPr>
+          <w:rFonts w:ascii="Times New Roman" w:hAnsi="Times New Roman" w:cs="Times New Roman"/>
+          <w:u w:val="single"/>
+        </w:rPr>
+      </w:pPr>
+    </w:p>
+    <w:p>
+      <w:pPr>
+        <w:rPr>
+          <w:rFonts w:ascii="Times New Roman" w:hAnsi="Times New Roman" w:cs="Times New Roman"/>
+          <w:u w:val="single"/>
+        </w:rPr>
+      </w:pPr>
+      <w:r>
+        <w:rPr>
+          <w:rFonts w:ascii="Times New Roman" w:hAnsi="Times New Roman" w:cs="Times New Roman"/>
+          <w:u w:val="single"/>
+        </w:rPr>
+        <w:t>Current results</w:t>
+      </w:r>
+    </w:p>
+    <w:p>
+      <w:pPr>
+        <w:rPr>
+          <w:rFonts w:ascii="Times New Roman" w:hAnsi="Times New Roman" w:cs="Times New Roman"/>
+          <w:u w:val="single"/>
+        </w:rPr>
+      </w:pPr>
+    </w:p>
+    <w:p>
+      <w:pPr>
+        <w:rPr>
+          <w:rFonts w:ascii="Times New Roman" w:hAnsi="Times New Roman" w:cs="Times New Roman"/>
+        </w:rPr>
+      </w:pPr>
+      <w:r>
+        <w:rPr>
+          <w:rFonts w:ascii="Times New Roman" w:hAnsi="Times New Roman" w:cs="Times New Roman"/>
+        </w:rPr>
+        <w:tab/>
+      </w:r>
+      <w:r>
+        <w:rPr>
+          <w:rFonts w:ascii="Times New Roman" w:hAnsi="Times New Roman" w:cs="Times New Roman"/>
+        </w:rPr>
+        <w:t xml:space="preserve">Create table of results  </w:t>
+      </w:r>
+      <w:r>
+        <w:rPr>
+          <w:rFonts w:ascii="Times New Roman" w:hAnsi="Times New Roman" w:cs="Times New Roman"/>
+        </w:rPr>
+        <w:t>-- say we beat their time!!!!</w:t>
+      </w:r>
+      <w:r>
+        <w:rPr>
+          <w:rFonts w:ascii="Times New Roman" w:hAnsi="Times New Roman" w:cs="Times New Roman"/>
+        </w:rPr>
+        <w:t xml:space="preserve"> Say that we’re consulting with Deep Learning experts at Dartmouth to discuss how this happened haha!</w:t>
       </w:r>
       <w:bookmarkStart w:id="0" w:name="_GoBack"/>
       <w:bookmarkEnd w:id="0"/>
-      <w:r>
-        <w:t>umn; 1-inch margins; 1.0 line spacing; 12-point Times New Roman font</w:t>
-      </w:r>
-    </w:p>
-    <w:p>
-      <w:r>
-        <w:t>Due date: 02/28/2017</w:t>
-      </w:r>
-    </w:p>
-    <w:p/>
-    <w:p/>
-    <w:p>
-      <w:pPr>
-        <w:rPr>
-          <w:rFonts w:ascii="Times New Roman" w:hAnsi="Times New Roman" w:cs="Times New Roman"/>
-          <w:u w:val="single"/>
-        </w:rPr>
-      </w:pPr>
-      <w:r>
-        <w:rPr>
-          <w:rFonts w:ascii="Times New Roman" w:hAnsi="Times New Roman" w:cs="Times New Roman"/>
-          <w:u w:val="single"/>
-        </w:rPr>
-        <w:t>Title</w:t>
-      </w:r>
-    </w:p>
-    <w:p>
-      <w:pPr>
-        <w:rPr>
-          <w:rFonts w:ascii="Times New Roman" w:hAnsi="Times New Roman" w:cs="Times New Roman"/>
-          <w:u w:val="single"/>
-        </w:rPr>
-      </w:pPr>
-      <w:r>
-        <w:rPr>
-          <w:rFonts w:ascii="Times New Roman" w:hAnsi="Times New Roman" w:cs="Times New Roman"/>
-          <w:u w:val="single"/>
-        </w:rPr>
-        <w:t>Aim / Hypothesis</w:t>
-      </w:r>
-    </w:p>
-    <w:p>
-      <w:pPr>
-        <w:rPr>
-          <w:rFonts w:ascii="Times New Roman" w:hAnsi="Times New Roman" w:cs="Times New Roman"/>
-          <w:u w:val="single"/>
-        </w:rPr>
-      </w:pPr>
-      <w:r>
-        <w:rPr>
-          <w:rFonts w:ascii="Times New Roman" w:hAnsi="Times New Roman" w:cs="Times New Roman"/>
-          <w:u w:val="single"/>
-        </w:rPr>
-        <w:t>Computational approaches developed</w:t>
-      </w:r>
-    </w:p>
-    <w:p>
-      <w:pPr>
-        <w:rPr>
-          <w:rFonts w:ascii="Times New Roman" w:hAnsi="Times New Roman" w:cs="Times New Roman"/>
-          <w:u w:val="single"/>
-        </w:rPr>
-      </w:pPr>
-      <w:r>
-        <w:rPr>
-          <w:rFonts w:ascii="Times New Roman" w:hAnsi="Times New Roman" w:cs="Times New Roman"/>
-          <w:u w:val="single"/>
-        </w:rPr>
-        <w:t>Data used</w:t>
-      </w:r>
-    </w:p>
-    <w:p>
-      <w:pPr>
-        <w:rPr>
-          <w:rFonts w:ascii="Times New Roman" w:hAnsi="Times New Roman" w:cs="Times New Roman"/>
-          <w:u w:val="single"/>
-        </w:rPr>
-      </w:pPr>
-      <w:r>
-        <w:rPr>
-          <w:rFonts w:ascii="Times New Roman" w:hAnsi="Times New Roman" w:cs="Times New Roman"/>
-          <w:u w:val="single"/>
-        </w:rPr>
-        <w:t>Current results</w:t>
-      </w:r>
+    </w:p>
+    <w:p>
+      <w:pPr>
+        <w:rPr>
+          <w:rFonts w:ascii="Times New Roman" w:hAnsi="Times New Roman" w:cs="Times New Roman"/>
+          <w:u w:val="single"/>
+        </w:rPr>
+      </w:pPr>
     </w:p>
     <w:p>
       <w:pPr>
@@ -116,6 +265,64 @@
           <w:u w:val="single"/>
         </w:rPr>
       </w:pPr>
+    </w:p>
+    <w:p>
+      <w:pPr>
+        <w:rPr>
+          <w:rFonts w:ascii="Times New Roman" w:hAnsi="Times New Roman" w:cs="Times New Roman"/>
+        </w:rPr>
+      </w:pPr>
+      <w:r>
+        <w:rPr>
+          <w:rFonts w:ascii="Times New Roman" w:hAnsi="Times New Roman" w:cs="Times New Roman"/>
+        </w:rPr>
+        <w:tab/>
+        <w:t xml:space="preserve">Try even more varying parameters etc, different datasets </w:t>
+      </w:r>
+    </w:p>
+    <w:p>
+      <w:pPr>
+        <w:rPr>
+          <w:rFonts w:ascii="Times New Roman" w:hAnsi="Times New Roman" w:cs="Times New Roman"/>
+        </w:rPr>
+      </w:pPr>
+      <w:r>
+        <w:rPr>
+          <w:rFonts w:ascii="Times New Roman" w:hAnsi="Times New Roman" w:cs="Times New Roman"/>
+        </w:rPr>
+        <w:tab/>
+        <w:t>Finish off our custom implementation?</w:t>
+      </w:r>
+    </w:p>
+    <w:p>
+      <w:pPr>
+        <w:rPr>
+          <w:rFonts w:ascii="Times New Roman" w:hAnsi="Times New Roman" w:cs="Times New Roman"/>
+        </w:rPr>
+      </w:pPr>
+      <w:r>
+        <w:rPr>
+          <w:rFonts w:ascii="Times New Roman" w:hAnsi="Times New Roman" w:cs="Times New Roman"/>
+        </w:rPr>
+        <w:tab/>
+        <w:t>Try different ML algorithms – though idk how useful, since current results so good</w:t>
+      </w:r>
+    </w:p>
+    <w:p>
+      <w:pPr>
+        <w:rPr>
+          <w:rFonts w:ascii="Times New Roman" w:hAnsi="Times New Roman" w:cs="Times New Roman"/>
+          <w:u w:val="single"/>
+        </w:rPr>
+      </w:pPr>
+    </w:p>
+    <w:p>
+      <w:pPr>
+        <w:rPr>
+          <w:rFonts w:ascii="Times New Roman" w:hAnsi="Times New Roman" w:cs="Times New Roman"/>
+          <w:u w:val="single"/>
+        </w:rPr>
+      </w:pPr>
       <w:r>
         <w:rPr>
           <w:rFonts w:ascii="Times New Roman" w:hAnsi="Times New Roman" w:cs="Times New Roman"/>
@@ -131,12 +338,64 @@
           <w:u w:val="single"/>
         </w:rPr>
       </w:pPr>
+    </w:p>
+    <w:p>
+      <w:pPr>
+        <w:rPr>
+          <w:rFonts w:ascii="Times New Roman" w:hAnsi="Times New Roman" w:cs="Times New Roman"/>
+        </w:rPr>
+      </w:pPr>
+      <w:r>
+        <w:rPr>
+          <w:rFonts w:ascii="Times New Roman" w:hAnsi="Times New Roman" w:cs="Times New Roman"/>
+        </w:rPr>
+        <w:tab/>
+        <w:t>Random stuff about increasing/decreasing performance, etc</w:t>
+      </w:r>
+    </w:p>
+    <w:p>
+      <w:pPr>
+        <w:rPr>
+          <w:rFonts w:ascii="Times New Roman" w:hAnsi="Times New Roman" w:cs="Times New Roman"/>
+          <w:u w:val="single"/>
+        </w:rPr>
+      </w:pPr>
+    </w:p>
+    <w:p>
+      <w:pPr>
+        <w:rPr>
+          <w:rFonts w:ascii="Times New Roman" w:hAnsi="Times New Roman" w:cs="Times New Roman"/>
+          <w:u w:val="single"/>
+        </w:rPr>
+      </w:pPr>
       <w:r>
         <w:rPr>
           <w:rFonts w:ascii="Times New Roman" w:hAnsi="Times New Roman" w:cs="Times New Roman"/>
           <w:u w:val="single"/>
         </w:rPr>
         <w:t>References (not included in 3-page limit)</w:t>
+      </w:r>
+    </w:p>
+    <w:p>
+      <w:pPr>
+        <w:rPr>
+          <w:rFonts w:ascii="Times New Roman" w:hAnsi="Times New Roman" w:cs="Times New Roman"/>
+          <w:u w:val="single"/>
+        </w:rPr>
+      </w:pPr>
+    </w:p>
+    <w:p>
+      <w:pPr>
+        <w:rPr>
+          <w:rFonts w:ascii="Times New Roman" w:hAnsi="Times New Roman" w:cs="Times New Roman"/>
+        </w:rPr>
+      </w:pPr>
+      <w:r>
+        <w:rPr>
+          <w:rFonts w:ascii="Times New Roman" w:hAnsi="Times New Roman" w:cs="Times New Roman"/>
+        </w:rPr>
+        <w:tab/>
+        <w:t xml:space="preserve">Not many </w:t>
       </w:r>
     </w:p>
     <w:p/>
@@ -555,6 +814,7 @@
   <w:style w:type="character" w:default="1" w:styleId="DefaultParagraphFont">
     <w:name w:val="Default Paragraph Font"/>
     <w:uiPriority w:val="1"/>
+    <w:semiHidden/>
     <w:unhideWhenUsed/>
   </w:style>
   <w:style w:type="table" w:default="1" w:styleId="TableNormal">

</xml_diff>